<commit_message>
Work on tour report form relaunch
</commit_message>
<xml_diff>
--- a/src/Resources/contao/templates/docx/event_article.docx
+++ b/src/Resources/contao/templates/docx/event_article.docx
@@ -214,7 +214,7 @@
                       <w:sz w:val="20"/>
                       <w:szCs w:val="20"/>
                     </w:rPr>
-                    <w:t>Veröffentlichung Club</w:t>
+                    <w:t xml:space="preserve">Für </w:t>
                   </w:r>
                   <w:r>
                     <w:rPr>
@@ -223,8 +223,46 @@
                       <w:sz w:val="20"/>
                       <w:szCs w:val="20"/>
                     </w:rPr>
+                    <w:t>Veröffentlichung</w:t>
+                  </w:r>
+                  <w:r>
+                    <w:rPr>
+                      <w:b/>
+                      <w:color w:val="2E74B5"/>
+                      <w:sz w:val="20"/>
+                      <w:szCs w:val="20"/>
+                    </w:rPr>
+                    <w:t xml:space="preserve"> in</w:t>
+                  </w:r>
+                  <w:r>
+                    <w:rPr>
+                      <w:b/>
+                      <w:color w:val="2E74B5"/>
+                      <w:sz w:val="20"/>
+                      <w:szCs w:val="20"/>
+                    </w:rPr>
+                    <w:t xml:space="preserve"> Club</w:t>
+                  </w:r>
+                  <w:r>
+                    <w:rPr>
+                      <w:b/>
+                      <w:color w:val="2E74B5"/>
+                      <w:sz w:val="20"/>
+                      <w:szCs w:val="20"/>
+                    </w:rPr>
                     <w:t>zeitschrift</w:t>
                   </w:r>
+                  <w:r>
+                    <w:rPr>
+                      <w:b/>
+                      <w:color w:val="2E74B5"/>
+                      <w:sz w:val="20"/>
+                      <w:szCs w:val="20"/>
+                    </w:rPr>
+                    <w:t xml:space="preserve"> freigegeben</w:t>
+                  </w:r>
+                  <w:bookmarkStart w:id="0" w:name="_GoBack"/>
+                  <w:bookmarkEnd w:id="0"/>
                 </w:p>
               </w:tc>
               <w:tc>
@@ -1349,8 +1387,6 @@
           <w:szCs w:val="20"/>
         </w:rPr>
       </w:pPr>
-      <w:bookmarkStart w:id="0" w:name="_GoBack"/>
-      <w:bookmarkEnd w:id="0"/>
     </w:p>
     <w:sectPr>
       <w:headerReference w:type="even" r:id="rId7"/>

</xml_diff>

<commit_message>
small adaptions on article word export
</commit_message>
<xml_diff>
--- a/src/Resources/contao/templates/docx/event_article.docx
+++ b/src/Resources/contao/templates/docx/event_article.docx
@@ -42,23 +42,49 @@
                 <w:i/>
                 <w:sz w:val="20"/>
                 <w:szCs w:val="20"/>
+                <w:lang w:val="en-GB"/>
               </w:rPr>
             </w:pPr>
+            <w:proofErr w:type="spellStart"/>
             <w:r>
               <w:rPr>
+                <w:b/>
                 <w:i/>
-                <w:sz w:val="20"/>
-                <w:szCs w:val="20"/>
-              </w:rPr>
-              <w:t>Erstellt durch ${</w:t>
+                <w:color w:val="FF0000"/>
+                <w:sz w:val="20"/>
+                <w:szCs w:val="20"/>
+                <w:lang w:val="en-GB"/>
+              </w:rPr>
+              <w:t>Autor</w:t>
+            </w:r>
+            <w:proofErr w:type="spellEnd"/>
+            <w:r>
+              <w:rPr>
+                <w:b/>
+                <w:i/>
+                <w:color w:val="FF0000"/>
+                <w:sz w:val="20"/>
+                <w:szCs w:val="20"/>
+                <w:lang w:val="en-GB"/>
+              </w:rPr>
+              <w:t>/in:</w:t>
+            </w:r>
+            <w:r>
+              <w:rPr>
+                <w:i/>
+                <w:sz w:val="20"/>
+                <w:szCs w:val="20"/>
+                <w:lang w:val="en-GB"/>
+              </w:rPr>
+              <w:t xml:space="preserve"> ${</w:t>
             </w:r>
             <w:proofErr w:type="spellStart"/>
-            <w:proofErr w:type="gramStart"/>
             <w:r>
               <w:rPr>
                 <w:i/>
                 <w:sz w:val="20"/>
                 <w:szCs w:val="20"/>
+                <w:lang w:val="en-GB"/>
               </w:rPr>
               <w:t>authorName</w:t>
             </w:r>
@@ -68,33 +94,9 @@
                 <w:i/>
                 <w:sz w:val="20"/>
                 <w:szCs w:val="20"/>
-              </w:rPr>
-              <w:t xml:space="preserve">} </w:t>
-            </w:r>
-            <w:r>
-              <w:rPr>
-                <w:i/>
-                <w:sz w:val="20"/>
-                <w:szCs w:val="20"/>
-              </w:rPr>
-              <w:t xml:space="preserve"> </w:t>
-            </w:r>
-            <w:r>
-              <w:rPr>
-                <w:i/>
-                <w:sz w:val="20"/>
-                <w:szCs w:val="20"/>
-              </w:rPr>
-              <w:t>am</w:t>
-            </w:r>
-            <w:proofErr w:type="gramEnd"/>
-            <w:r>
-              <w:rPr>
-                <w:i/>
-                <w:sz w:val="20"/>
-                <w:szCs w:val="20"/>
-              </w:rPr>
-              <w:t> : ${</w:t>
+                <w:lang w:val="en-GB"/>
+              </w:rPr>
+              <w:t>} am : ${</w:t>
             </w:r>
             <w:proofErr w:type="spellStart"/>
             <w:r>
@@ -102,6 +104,7 @@
                 <w:i/>
                 <w:sz w:val="20"/>
                 <w:szCs w:val="20"/>
+                <w:lang w:val="en-GB"/>
               </w:rPr>
               <w:t>addedOn</w:t>
             </w:r>
@@ -111,8 +114,52 @@
                 <w:i/>
                 <w:sz w:val="20"/>
                 <w:szCs w:val="20"/>
+                <w:lang w:val="en-GB"/>
               </w:rPr>
               <w:t>}</w:t>
+            </w:r>
+          </w:p>
+          <w:p>
+            <w:pPr>
+              <w:rPr>
+                <w:i/>
+                <w:sz w:val="20"/>
+                <w:szCs w:val="20"/>
+                <w:lang w:val="en-GB"/>
+              </w:rPr>
+            </w:pPr>
+            <w:proofErr w:type="spellStart"/>
+            <w:r>
+              <w:rPr>
+                <w:b/>
+                <w:i/>
+                <w:color w:val="FF0000"/>
+                <w:sz w:val="20"/>
+                <w:szCs w:val="20"/>
+                <w:lang w:val="en-GB"/>
+              </w:rPr>
+              <w:t>Tourenleitung</w:t>
+            </w:r>
+            <w:proofErr w:type="spellEnd"/>
+            <w:r>
+              <w:rPr>
+                <w:b/>
+                <w:i/>
+                <w:color w:val="FF0000"/>
+                <w:sz w:val="20"/>
+                <w:szCs w:val="20"/>
+                <w:lang w:val="en-GB"/>
+              </w:rPr>
+              <w:t>:</w:t>
+            </w:r>
+            <w:r>
+              <w:rPr>
+                <w:i/>
+                <w:sz w:val="20"/>
+                <w:szCs w:val="20"/>
+                <w:lang w:val="en-GB"/>
+              </w:rPr>
+              <w:t xml:space="preserve"> ${instructors}</w:t>
             </w:r>
           </w:p>
           <w:p>
@@ -214,7 +261,7 @@
                       <w:sz w:val="20"/>
                       <w:szCs w:val="20"/>
                     </w:rPr>
-                    <w:t xml:space="preserve">Für </w:t>
+                    <w:t xml:space="preserve">Freigabe für Veröffentlichung </w:t>
                   </w:r>
                   <w:r>
                     <w:rPr>
@@ -223,7 +270,7 @@
                       <w:sz w:val="20"/>
                       <w:szCs w:val="20"/>
                     </w:rPr>
-                    <w:t>Veröffentlichung</w:t>
+                    <w:t>in</w:t>
                   </w:r>
                   <w:r>
                     <w:rPr>
@@ -232,7 +279,7 @@
                       <w:sz w:val="20"/>
                       <w:szCs w:val="20"/>
                     </w:rPr>
-                    <w:t xml:space="preserve"> in</w:t>
+                    <w:t xml:space="preserve"> Club</w:t>
                   </w:r>
                   <w:r>
                     <w:rPr>
@@ -241,28 +288,8 @@
                       <w:sz w:val="20"/>
                       <w:szCs w:val="20"/>
                     </w:rPr>
-                    <w:t xml:space="preserve"> Club</w:t>
-                  </w:r>
-                  <w:r>
-                    <w:rPr>
-                      <w:b/>
-                      <w:color w:val="2E74B5"/>
-                      <w:sz w:val="20"/>
-                      <w:szCs w:val="20"/>
-                    </w:rPr>
                     <w:t>zeitschrift</w:t>
                   </w:r>
-                  <w:r>
-                    <w:rPr>
-                      <w:b/>
-                      <w:color w:val="2E74B5"/>
-                      <w:sz w:val="20"/>
-                      <w:szCs w:val="20"/>
-                    </w:rPr>
-                    <w:t xml:space="preserve"> freigegeben</w:t>
-                  </w:r>
-                  <w:bookmarkStart w:id="0" w:name="_GoBack"/>
-                  <w:bookmarkEnd w:id="0"/>
                 </w:p>
               </w:tc>
               <w:tc>
@@ -432,73 +459,6 @@
                       <w:szCs w:val="20"/>
                     </w:rPr>
                     <w:t>organizers</w:t>
-                  </w:r>
-                  <w:proofErr w:type="spellEnd"/>
-                  <w:r>
-                    <w:rPr>
-                      <w:sz w:val="20"/>
-                      <w:szCs w:val="20"/>
-                    </w:rPr>
-                    <w:t>}</w:t>
-                  </w:r>
-                </w:p>
-              </w:tc>
-            </w:tr>
-            <w:tr>
-              <w:trPr>
-                <w:cantSplit/>
-              </w:trPr>
-              <w:tc>
-                <w:tcPr>
-                  <w:tcW w:w="2866" w:type="dxa"/>
-                  <w:shd w:val="clear" w:color="auto" w:fill="auto"/>
-                </w:tcPr>
-                <w:p>
-                  <w:pPr>
-                    <w:rPr>
-                      <w:b/>
-                      <w:color w:val="2E74B5"/>
-                      <w:sz w:val="20"/>
-                      <w:szCs w:val="20"/>
-                    </w:rPr>
-                  </w:pPr>
-                  <w:r>
-                    <w:rPr>
-                      <w:b/>
-                      <w:color w:val="2E74B5"/>
-                      <w:sz w:val="20"/>
-                      <w:szCs w:val="20"/>
-                    </w:rPr>
-                    <w:t>Leitung*</w:t>
-                  </w:r>
-                </w:p>
-              </w:tc>
-              <w:tc>
-                <w:tcPr>
-                  <w:tcW w:w="5389" w:type="dxa"/>
-                  <w:shd w:val="clear" w:color="auto" w:fill="auto"/>
-                </w:tcPr>
-                <w:p>
-                  <w:pPr>
-                    <w:rPr>
-                      <w:sz w:val="20"/>
-                      <w:szCs w:val="20"/>
-                    </w:rPr>
-                  </w:pPr>
-                  <w:r>
-                    <w:rPr>
-                      <w:sz w:val="20"/>
-                      <w:szCs w:val="20"/>
-                    </w:rPr>
-                    <w:t>${</w:t>
-                  </w:r>
-                  <w:proofErr w:type="spellStart"/>
-                  <w:r>
-                    <w:rPr>
-                      <w:sz w:val="20"/>
-                      <w:szCs w:val="20"/>
-                    </w:rPr>
-                    <w:t>instructors</w:t>
                   </w:r>
                   <w:proofErr w:type="spellEnd"/>
                   <w:r>
@@ -532,6 +492,8 @@
                       <w:szCs w:val="20"/>
                     </w:rPr>
                   </w:pPr>
+                  <w:bookmarkStart w:id="0" w:name="_GoBack"/>
+                  <w:bookmarkEnd w:id="0"/>
                   <w:r>
                     <w:rPr>
                       <w:b/>
@@ -779,6 +741,79 @@
                       <w:sz w:val="20"/>
                       <w:szCs w:val="20"/>
                     </w:rPr>
+                    <w:t>Art*</w:t>
+                  </w:r>
+                </w:p>
+              </w:tc>
+              <w:tc>
+                <w:tcPr>
+                  <w:tcW w:w="5389" w:type="dxa"/>
+                  <w:tcBorders>
+                    <w:top w:val="single" w:sz="4" w:space="0" w:color="auto"/>
+                  </w:tcBorders>
+                  <w:shd w:val="clear" w:color="auto" w:fill="auto"/>
+                </w:tcPr>
+                <w:p>
+                  <w:pPr>
+                    <w:rPr>
+                      <w:sz w:val="20"/>
+                      <w:szCs w:val="20"/>
+                    </w:rPr>
+                  </w:pPr>
+                  <w:r>
+                    <w:rPr>
+                      <w:sz w:val="20"/>
+                      <w:szCs w:val="20"/>
+                    </w:rPr>
+                    <w:t>${</w:t>
+                  </w:r>
+                  <w:proofErr w:type="spellStart"/>
+                  <w:r>
+                    <w:rPr>
+                      <w:sz w:val="20"/>
+                      <w:szCs w:val="20"/>
+                    </w:rPr>
+                    <w:t>tourTypes</w:t>
+                  </w:r>
+                  <w:proofErr w:type="spellEnd"/>
+                  <w:r>
+                    <w:rPr>
+                      <w:sz w:val="20"/>
+                      <w:szCs w:val="20"/>
+                    </w:rPr>
+                    <w:t>}</w:t>
+                  </w:r>
+                </w:p>
+              </w:tc>
+            </w:tr>
+            <w:tr>
+              <w:trPr>
+                <w:cantSplit/>
+              </w:trPr>
+              <w:tc>
+                <w:tcPr>
+                  <w:tcW w:w="2866" w:type="dxa"/>
+                  <w:tcBorders>
+                    <w:top w:val="single" w:sz="4" w:space="0" w:color="auto"/>
+                  </w:tcBorders>
+                  <w:shd w:val="clear" w:color="auto" w:fill="auto"/>
+                </w:tcPr>
+                <w:p>
+                  <w:pPr>
+                    <w:rPr>
+                      <w:b/>
+                      <w:color w:val="2E74B5"/>
+                      <w:sz w:val="20"/>
+                      <w:szCs w:val="20"/>
+                    </w:rPr>
+                  </w:pPr>
+                  <w:r>
+                    <w:rPr>
+                      <w:b/>
+                      <w:color w:val="2E74B5"/>
+                      <w:sz w:val="20"/>
+                      <w:szCs w:val="20"/>
+                    </w:rPr>
                     <w:t>Tourenstationen mit Höhenangaben*</w:t>
                   </w:r>
                 </w:p>
@@ -849,7 +884,16 @@
                       <w:sz w:val="20"/>
                       <w:szCs w:val="20"/>
                     </w:rPr>
-                    <w:t>Techn. Schwierigkeiten*</w:t>
+                    <w:t>Eckdaten</w:t>
+                  </w:r>
+                  <w:r>
+                    <w:rPr>
+                      <w:b/>
+                      <w:color w:val="2E74B5"/>
+                      <w:sz w:val="20"/>
+                      <w:szCs w:val="20"/>
+                    </w:rPr>
+                    <w:t>*</w:t>
                   </w:r>
                 </w:p>
               </w:tc>
@@ -878,7 +922,7 @@
                       <w:sz w:val="20"/>
                       <w:szCs w:val="20"/>
                     </w:rPr>
-                    <w:t>tourTechDifficulty</w:t>
+                    <w:t>keyData</w:t>
                   </w:r>
                   <w:proofErr w:type="spellEnd"/>
                   <w:r>
@@ -916,7 +960,7 @@
                       <w:sz w:val="20"/>
                       <w:szCs w:val="20"/>
                     </w:rPr>
-                    <w:t>Höhenmeter und Zeit*</w:t>
+                    <w:t>Highlights</w:t>
                   </w:r>
                 </w:p>
               </w:tc>
@@ -945,7 +989,7 @@
                       <w:sz w:val="20"/>
                       <w:szCs w:val="20"/>
                     </w:rPr>
-                    <w:t>tourProfile</w:t>
+                    <w:t>tourHighlights</w:t>
                   </w:r>
                   <w:proofErr w:type="spellEnd"/>
                   <w:r>
@@ -983,74 +1027,7 @@
                       <w:sz w:val="20"/>
                       <w:szCs w:val="20"/>
                     </w:rPr>
-                    <w:t>Highlights</w:t>
-                  </w:r>
-                </w:p>
-              </w:tc>
-              <w:tc>
-                <w:tcPr>
-                  <w:tcW w:w="5389" w:type="dxa"/>
-                  <w:shd w:val="clear" w:color="auto" w:fill="auto"/>
-                </w:tcPr>
-                <w:p>
-                  <w:pPr>
-                    <w:rPr>
-                      <w:sz w:val="20"/>
-                      <w:szCs w:val="20"/>
-                    </w:rPr>
-                  </w:pPr>
-                  <w:r>
-                    <w:rPr>
-                      <w:sz w:val="20"/>
-                      <w:szCs w:val="20"/>
-                    </w:rPr>
-                    <w:t>${</w:t>
-                  </w:r>
-                  <w:proofErr w:type="spellStart"/>
-                  <w:r>
-                    <w:rPr>
-                      <w:sz w:val="20"/>
-                      <w:szCs w:val="20"/>
-                    </w:rPr>
-                    <w:t>tourHighlights</w:t>
-                  </w:r>
-                  <w:proofErr w:type="spellEnd"/>
-                  <w:r>
-                    <w:rPr>
-                      <w:sz w:val="20"/>
-                      <w:szCs w:val="20"/>
-                    </w:rPr>
-                    <w:t>}</w:t>
-                  </w:r>
-                </w:p>
-              </w:tc>
-            </w:tr>
-            <w:tr>
-              <w:trPr>
-                <w:cantSplit/>
-              </w:trPr>
-              <w:tc>
-                <w:tcPr>
-                  <w:tcW w:w="2866" w:type="dxa"/>
-                  <w:shd w:val="clear" w:color="auto" w:fill="auto"/>
-                </w:tcPr>
-                <w:p>
-                  <w:pPr>
-                    <w:rPr>
-                      <w:b/>
-                      <w:color w:val="2E74B5"/>
-                      <w:sz w:val="20"/>
-                      <w:szCs w:val="20"/>
-                    </w:rPr>
-                  </w:pPr>
-                  <w:r>
-                    <w:rPr>
-                      <w:b/>
-                      <w:color w:val="2E74B5"/>
-                      <w:sz w:val="20"/>
-                      <w:szCs w:val="20"/>
-                    </w:rPr>
-                    <w:t>Mögliche ÖV-Verbindungen*</w:t>
+                    <w:t>ÖV-Verbindungen*</w:t>
                   </w:r>
                 </w:p>
               </w:tc>

</xml_diff>

<commit_message>
Work on final release of tour report module
</commit_message>
<xml_diff>
--- a/src/Resources/contao/templates/docx/event_article.docx
+++ b/src/Resources/contao/templates/docx/event_article.docx
@@ -254,100 +254,8 @@
                       <w:szCs w:val="20"/>
                     </w:rPr>
                   </w:pPr>
-                  <w:r>
-                    <w:rPr>
-                      <w:b/>
-                      <w:color w:val="2E74B5"/>
-                      <w:sz w:val="20"/>
-                      <w:szCs w:val="20"/>
-                    </w:rPr>
-                    <w:t xml:space="preserve">Freigabe für Veröffentlichung </w:t>
-                  </w:r>
-                  <w:r>
-                    <w:rPr>
-                      <w:b/>
-                      <w:color w:val="2E74B5"/>
-                      <w:sz w:val="20"/>
-                      <w:szCs w:val="20"/>
-                    </w:rPr>
-                    <w:t>in</w:t>
-                  </w:r>
-                  <w:r>
-                    <w:rPr>
-                      <w:b/>
-                      <w:color w:val="2E74B5"/>
-                      <w:sz w:val="20"/>
-                      <w:szCs w:val="20"/>
-                    </w:rPr>
-                    <w:t xml:space="preserve"> Club</w:t>
-                  </w:r>
-                  <w:r>
-                    <w:rPr>
-                      <w:b/>
-                      <w:color w:val="2E74B5"/>
-                      <w:sz w:val="20"/>
-                      <w:szCs w:val="20"/>
-                    </w:rPr>
-                    <w:t>zeitschrift</w:t>
-                  </w:r>
-                </w:p>
-              </w:tc>
-              <w:tc>
-                <w:tcPr>
-                  <w:tcW w:w="5389" w:type="dxa"/>
-                  <w:shd w:val="clear" w:color="auto" w:fill="auto"/>
-                </w:tcPr>
-                <w:p>
-                  <w:pPr>
-                    <w:rPr>
-                      <w:sz w:val="20"/>
-                      <w:szCs w:val="20"/>
-                    </w:rPr>
-                  </w:pPr>
-                  <w:r>
-                    <w:rPr>
-                      <w:sz w:val="20"/>
-                      <w:szCs w:val="20"/>
-                    </w:rPr>
-                    <w:t>${</w:t>
-                  </w:r>
-                  <w:proofErr w:type="spellStart"/>
-                  <w:r>
-                    <w:rPr>
-                      <w:sz w:val="20"/>
-                      <w:szCs w:val="20"/>
-                    </w:rPr>
-                    <w:t>doPublishClubMagazine</w:t>
-                  </w:r>
-                  <w:proofErr w:type="spellEnd"/>
-                  <w:r>
-                    <w:rPr>
-                      <w:sz w:val="20"/>
-                      <w:szCs w:val="20"/>
-                    </w:rPr>
-                    <w:t>}</w:t>
-                  </w:r>
-                </w:p>
-              </w:tc>
-            </w:tr>
-            <w:tr>
-              <w:trPr>
-                <w:cantSplit/>
-              </w:trPr>
-              <w:tc>
-                <w:tcPr>
-                  <w:tcW w:w="2866" w:type="dxa"/>
-                  <w:shd w:val="clear" w:color="auto" w:fill="auto"/>
-                </w:tcPr>
-                <w:p>
-                  <w:pPr>
-                    <w:rPr>
-                      <w:b/>
-                      <w:color w:val="2E74B5"/>
-                      <w:sz w:val="20"/>
-                      <w:szCs w:val="20"/>
-                    </w:rPr>
-                  </w:pPr>
+                  <w:bookmarkStart w:id="0" w:name="_GoBack"/>
+                  <w:bookmarkEnd w:id="0"/>
                   <w:r>
                     <w:rPr>
                       <w:b/>
@@ -492,8 +400,6 @@
                       <w:szCs w:val="20"/>
                     </w:rPr>
                   </w:pPr>
-                  <w:bookmarkStart w:id="0" w:name="_GoBack"/>
-                  <w:bookmarkEnd w:id="0"/>
                   <w:r>
                     <w:rPr>
                       <w:b/>

</xml_diff>

<commit_message>
Added some translations to the event registration module.
</commit_message>
<xml_diff>
--- a/src/Resources/contao/templates/docx/event_article.docx
+++ b/src/Resources/contao/templates/docx/event_article.docx
@@ -138,7 +138,7 @@
                 <w:szCs w:val="20"/>
                 <w:lang w:val="en-GB"/>
               </w:rPr>
-              <w:t>Tourenleitung</w:t>
+              <w:t>Hauptleiter</w:t>
             </w:r>
             <w:proofErr w:type="spellEnd"/>
             <w:r>
@@ -159,7 +159,85 @@
                 <w:szCs w:val="20"/>
                 <w:lang w:val="en-GB"/>
               </w:rPr>
-              <w:t xml:space="preserve"> ${instructors}</w:t>
+              <w:t xml:space="preserve"> ${</w:t>
+            </w:r>
+            <w:proofErr w:type="spellStart"/>
+            <w:r>
+              <w:rPr>
+                <w:i/>
+                <w:sz w:val="20"/>
+                <w:szCs w:val="20"/>
+                <w:lang w:val="en-GB"/>
+              </w:rPr>
+              <w:t>mainI</w:t>
+            </w:r>
+            <w:r>
+              <w:rPr>
+                <w:i/>
+                <w:sz w:val="20"/>
+                <w:szCs w:val="20"/>
+                <w:lang w:val="en-GB"/>
+              </w:rPr>
+              <w:t>nstructor</w:t>
+            </w:r>
+            <w:r>
+              <w:rPr>
+                <w:i/>
+                <w:sz w:val="20"/>
+                <w:szCs w:val="20"/>
+                <w:lang w:val="en-GB"/>
+              </w:rPr>
+              <w:t>Name</w:t>
+            </w:r>
+            <w:proofErr w:type="spellEnd"/>
+            <w:r>
+              <w:rPr>
+                <w:i/>
+                <w:sz w:val="20"/>
+                <w:szCs w:val="20"/>
+                <w:lang w:val="en-GB"/>
+              </w:rPr>
+              <w:t>}</w:t>
+            </w:r>
+            <w:r>
+              <w:rPr>
+                <w:i/>
+                <w:sz w:val="20"/>
+                <w:szCs w:val="20"/>
+                <w:lang w:val="en-GB"/>
+              </w:rPr>
+              <w:t>, ${</w:t>
+            </w:r>
+            <w:proofErr w:type="spellStart"/>
+            <w:r>
+              <w:rPr>
+                <w:i/>
+                <w:sz w:val="20"/>
+                <w:szCs w:val="20"/>
+                <w:lang w:val="en-GB"/>
+              </w:rPr>
+              <w:t>mainI</w:t>
+            </w:r>
+            <w:bookmarkStart w:id="0" w:name="_GoBack"/>
+            <w:bookmarkEnd w:id="0"/>
+            <w:r>
+              <w:rPr>
+                <w:i/>
+                <w:sz w:val="20"/>
+                <w:szCs w:val="20"/>
+                <w:lang w:val="en-GB"/>
+              </w:rPr>
+              <w:t>nstructorEmail</w:t>
+            </w:r>
+            <w:proofErr w:type="spellEnd"/>
+            <w:r>
+              <w:rPr>
+                <w:i/>
+                <w:sz w:val="20"/>
+                <w:szCs w:val="20"/>
+                <w:lang w:val="en-GB"/>
+              </w:rPr>
+              <w:t>}</w:t>
             </w:r>
           </w:p>
           <w:p>
@@ -254,8 +332,6 @@
                       <w:szCs w:val="20"/>
                     </w:rPr>
                   </w:pPr>
-                  <w:bookmarkStart w:id="0" w:name="_GoBack"/>
-                  <w:bookmarkEnd w:id="0"/>
                   <w:r>
                     <w:rPr>
                       <w:b/>
@@ -1510,7 +1586,7 @@
           <v:path o:extrusionok="f" gradientshapeok="t" o:connecttype="rect"/>
           <o:lock v:ext="edit" aspectratio="t"/>
         </v:shapetype>
-        <v:shape id="Grafik 5" o:spid="_x0000_i1025" type="#_x0000_t75" style="width:176.25pt;height:56.4pt;visibility:visible;mso-wrap-style:square">
+        <v:shape id="Grafik 5" o:spid="_x0000_i1025" type="#_x0000_t75" style="width:176.25pt;height:56.55pt;visibility:visible;mso-wrap-style:square">
           <v:imagedata r:id="rId1" o:title=""/>
         </v:shape>
       </w:pict>

</xml_diff>